<commit_message>
funzionante BBe BR -> testare il resto
</commit_message>
<xml_diff>
--- a/ALARM_AUTOMATION_PI_V00.docx
+++ b/ALARM_AUTOMATION_PI_V00.docx
@@ -10167,10 +10167,11 @@
 <file path=customXml/item1.xml><?xml version="1.0" encoding="utf-8"?>
 <p:properties xmlns:p="http://schemas.microsoft.com/office/2006/metadata/properties" xmlns:xsi="http://www.w3.org/2001/XMLSchema-instance" xmlns:pc="http://schemas.microsoft.com/office/infopath/2007/PartnerControls">
   <documentManagement>
-    <b1b820adfd3e4a078472514c1a5cb5ff xmlns="87037488-ec5d-4aba-84c2-9b1d22638e8e">
+    <b1b820adfd3e4a078472514c1a5cb5ff xmlns="013edbdd-9b27-46fe-aec1-397647bd8b02" xsi:nil="true"/>
+    <TaxCatchAll xmlns="013edbdd-9b27-46fe-aec1-397647bd8b02" xsi:nil="true"/>
+    <lcf76f155ced4ddcb4097134ff3c332f xmlns="9d7a9f5c-26b8-4c9e-9ff0-8ebffaf912dd">
       <Terms xmlns="http://schemas.microsoft.com/office/infopath/2007/PartnerControls"/>
-    </b1b820adfd3e4a078472514c1a5cb5ff>
-    <TaxCatchAll xmlns="87037488-ec5d-4aba-84c2-9b1d22638e8e"/>
+    </lcf76f155ced4ddcb4097134ff3c332f>
   </documentManagement>
 </p:properties>
 </file>
@@ -10194,11 +10195,10 @@
 </file>
 
 <file path=customXml/item5.xml><?xml version="1.0" encoding="utf-8"?>
-<ct:contentTypeSchema xmlns:ct="http://schemas.microsoft.com/office/2006/metadata/contentType" xmlns:ma="http://schemas.microsoft.com/office/2006/metadata/properties/metaAttributes" ct:_="" ma:_="" ma:contentTypeName="Document" ma:contentTypeID="0x010100582174AFE6C2554898021A13E4E18727" ma:contentTypeVersion="13" ma:contentTypeDescription="Create a new document." ma:contentTypeScope="" ma:versionID="3c761753747a5df8c974a0e7c95d8066">
-  <xsd:schema xmlns:xsd="http://www.w3.org/2001/XMLSchema" xmlns:xs="http://www.w3.org/2001/XMLSchema" xmlns:p="http://schemas.microsoft.com/office/2006/metadata/properties" xmlns:ns2="87037488-ec5d-4aba-84c2-9b1d22638e8e" xmlns:ns3="881ec2bf-fefd-497e-a01e-9f2507614273" xmlns:ns4="bb3c07eb-4c64-43dd-8525-972bf519a64c" targetNamespace="http://schemas.microsoft.com/office/2006/metadata/properties" ma:root="true" ma:fieldsID="acdc4eaa17da5307f7391a8d77b8424d" ns2:_="" ns3:_="" ns4:_="">
-    <xsd:import namespace="87037488-ec5d-4aba-84c2-9b1d22638e8e"/>
-    <xsd:import namespace="881ec2bf-fefd-497e-a01e-9f2507614273"/>
-    <xsd:import namespace="bb3c07eb-4c64-43dd-8525-972bf519a64c"/>
+<ct:contentTypeSchema xmlns:ct="http://schemas.microsoft.com/office/2006/metadata/contentType" xmlns:ma="http://schemas.microsoft.com/office/2006/metadata/properties/metaAttributes" ct:_="" ma:_="" ma:contentTypeName="Document" ma:contentTypeID="0x010100260B53F379FC324F8380158707F79306" ma:contentTypeVersion="28" ma:contentTypeDescription="Create a new document." ma:contentTypeScope="" ma:versionID="1cc1db398b3b42028473d294ab7d7c2a">
+  <xsd:schema xmlns:xsd="http://www.w3.org/2001/XMLSchema" xmlns:xs="http://www.w3.org/2001/XMLSchema" xmlns:p="http://schemas.microsoft.com/office/2006/metadata/properties" xmlns:ns2="013edbdd-9b27-46fe-aec1-397647bd8b02" xmlns:ns3="9d7a9f5c-26b8-4c9e-9ff0-8ebffaf912dd" targetNamespace="http://schemas.microsoft.com/office/2006/metadata/properties" ma:root="true" ma:fieldsID="6c26e9d514a351cad79ec610caaceaf8" ns2:_="" ns3:_="">
+    <xsd:import namespace="013edbdd-9b27-46fe-aec1-397647bd8b02"/>
+    <xsd:import namespace="9d7a9f5c-26b8-4c9e-9ff0-8ebffaf912dd"/>
     <xsd:element name="properties">
       <xsd:complexType>
         <xsd:sequence>
@@ -10207,20 +10207,20 @@
               <xsd:all>
                 <xsd:element ref="ns2:b1b820adfd3e4a078472514c1a5cb5ff" minOccurs="0"/>
                 <xsd:element ref="ns2:TaxCatchAll" minOccurs="0"/>
-                <xsd:element ref="ns2:TaxCatchAllLabel" minOccurs="0"/>
                 <xsd:element ref="ns3:MediaServiceMetadata" minOccurs="0"/>
                 <xsd:element ref="ns3:MediaServiceFastMetadata" minOccurs="0"/>
+                <xsd:element ref="ns3:MediaServiceAutoTags" minOccurs="0"/>
+                <xsd:element ref="ns3:MediaServiceOCR" minOccurs="0"/>
+                <xsd:element ref="ns3:MediaServiceGenerationTime" minOccurs="0"/>
+                <xsd:element ref="ns3:MediaServiceEventHashCode" minOccurs="0"/>
+                <xsd:element ref="ns2:SharedWithUsers" minOccurs="0"/>
+                <xsd:element ref="ns2:SharedWithDetails" minOccurs="0"/>
                 <xsd:element ref="ns3:MediaServiceAutoKeyPoints" minOccurs="0"/>
                 <xsd:element ref="ns3:MediaServiceKeyPoints" minOccurs="0"/>
-                <xsd:element ref="ns4:SharedWithUsers" minOccurs="0"/>
-                <xsd:element ref="ns4:SharedWithDetails" minOccurs="0"/>
-                <xsd:element ref="ns3:MediaServiceAutoTags" minOccurs="0"/>
-                <xsd:element ref="ns3:MediaServiceGenerationTime" minOccurs="0"/>
-                <xsd:element ref="ns3:MediaServiceEventHashCode" minOccurs="0"/>
-                <xsd:element ref="ns3:MediaServiceOCR" minOccurs="0"/>
                 <xsd:element ref="ns3:MediaServiceDateTaken" minOccurs="0"/>
                 <xsd:element ref="ns3:MediaServiceLocation" minOccurs="0"/>
                 <xsd:element ref="ns3:MediaLengthInSeconds" minOccurs="0"/>
+                <xsd:element ref="ns3:lcf76f155ced4ddcb4097134ff3c332f" minOccurs="0"/>
               </xsd:all>
             </xsd:complexType>
           </xsd:element>
@@ -10228,17 +10228,15 @@
       </xsd:complexType>
     </xsd:element>
   </xsd:schema>
-  <xsd:schema xmlns:xsd="http://www.w3.org/2001/XMLSchema" xmlns:xs="http://www.w3.org/2001/XMLSchema" xmlns:dms="http://schemas.microsoft.com/office/2006/documentManagement/types" xmlns:pc="http://schemas.microsoft.com/office/infopath/2007/PartnerControls" targetNamespace="87037488-ec5d-4aba-84c2-9b1d22638e8e" elementFormDefault="qualified">
+  <xsd:schema xmlns:xsd="http://www.w3.org/2001/XMLSchema" xmlns:xs="http://www.w3.org/2001/XMLSchema" xmlns:dms="http://schemas.microsoft.com/office/2006/documentManagement/types" xmlns:pc="http://schemas.microsoft.com/office/infopath/2007/PartnerControls" targetNamespace="013edbdd-9b27-46fe-aec1-397647bd8b02" elementFormDefault="qualified">
     <xsd:import namespace="http://schemas.microsoft.com/office/2006/documentManagement/types"/>
     <xsd:import namespace="http://schemas.microsoft.com/office/infopath/2007/PartnerControls"/>
-    <xsd:element name="b1b820adfd3e4a078472514c1a5cb5ff" ma:index="8" nillable="true" ma:taxonomy="true" ma:internalName="b1b820adfd3e4a078472514c1a5cb5ff" ma:taxonomyFieldName="Security_x0020_Classification" ma:displayName="Security Classification" ma:default="" ma:fieldId="{b1b820ad-fd3e-4a07-8472-514c1a5cb5ff}" ma:sspId="3bf472f7-a010-4b5a-bb99-a26ed4c99680" ma:termSetId="0c0ba91f-ee81-4a79-83f6-c19eebf2f16f" ma:anchorId="00000000-0000-0000-0000-000000000000" ma:open="false" ma:isKeyword="false">
-      <xsd:complexType>
-        <xsd:sequence>
-          <xsd:element ref="pc:Terms" minOccurs="0" maxOccurs="1"/>
-        </xsd:sequence>
-      </xsd:complexType>
+    <xsd:element name="b1b820adfd3e4a078472514c1a5cb5ff" ma:index="6" nillable="true" ma:displayName="Security Classification_0" ma:hidden="true" ma:internalName="b1b820adfd3e4a078472514c1a5cb5ff" ma:readOnly="false">
+      <xsd:simpleType>
+        <xsd:restriction base="dms:Note"/>
+      </xsd:simpleType>
     </xsd:element>
-    <xsd:element name="TaxCatchAll" ma:index="9" nillable="true" ma:displayName="Taxonomy Catch All Column" ma:hidden="true" ma:list="{ae173f81-85e5-4c09-8932-4c635fd3ca88}" ma:internalName="TaxCatchAll" ma:showField="CatchAllData" ma:web="bb3c07eb-4c64-43dd-8525-972bf519a64c">
+    <xsd:element name="TaxCatchAll" ma:index="7" nillable="true" ma:displayName="Taxonomy Catch All Column" ma:hidden="true" ma:list="{06fb96f4-38bd-4123-94b2-8c5938bb75db}" ma:internalName="TaxCatchAll" ma:showField="CatchAllData" ma:web="013edbdd-9b27-46fe-aec1-397647bd8b02">
       <xsd:complexType>
         <xsd:complexContent>
           <xsd:extension base="dms:MultiChoiceLookup">
@@ -10249,85 +10247,7 @@
         </xsd:complexContent>
       </xsd:complexType>
     </xsd:element>
-    <xsd:element name="TaxCatchAllLabel" ma:index="10" nillable="true" ma:displayName="Taxonomy Catch All Column1" ma:hidden="true" ma:list="{ae173f81-85e5-4c09-8932-4c635fd3ca88}" ma:internalName="TaxCatchAllLabel" ma:readOnly="true" ma:showField="CatchAllDataLabel" ma:web="bb3c07eb-4c64-43dd-8525-972bf519a64c">
-      <xsd:complexType>
-        <xsd:complexContent>
-          <xsd:extension base="dms:MultiChoiceLookup">
-            <xsd:sequence>
-              <xsd:element name="Value" type="dms:Lookup" maxOccurs="unbounded" minOccurs="0" nillable="true"/>
-            </xsd:sequence>
-          </xsd:extension>
-        </xsd:complexContent>
-      </xsd:complexType>
-    </xsd:element>
-  </xsd:schema>
-  <xsd:schema xmlns:xsd="http://www.w3.org/2001/XMLSchema" xmlns:xs="http://www.w3.org/2001/XMLSchema" xmlns:dms="http://schemas.microsoft.com/office/2006/documentManagement/types" xmlns:pc="http://schemas.microsoft.com/office/infopath/2007/PartnerControls" targetNamespace="881ec2bf-fefd-497e-a01e-9f2507614273" elementFormDefault="qualified">
-    <xsd:import namespace="http://schemas.microsoft.com/office/2006/documentManagement/types"/>
-    <xsd:import namespace="http://schemas.microsoft.com/office/infopath/2007/PartnerControls"/>
-    <xsd:element name="MediaServiceMetadata" ma:index="12" nillable="true" ma:displayName="MediaServiceMetadata" ma:hidden="true" ma:internalName="MediaServiceMetadata" ma:readOnly="true">
-      <xsd:simpleType>
-        <xsd:restriction base="dms:Note"/>
-      </xsd:simpleType>
-    </xsd:element>
-    <xsd:element name="MediaServiceFastMetadata" ma:index="13" nillable="true" ma:displayName="MediaServiceFastMetadata" ma:hidden="true" ma:internalName="MediaServiceFastMetadata" ma:readOnly="true">
-      <xsd:simpleType>
-        <xsd:restriction base="dms:Note"/>
-      </xsd:simpleType>
-    </xsd:element>
-    <xsd:element name="MediaServiceAutoKeyPoints" ma:index="14" nillable="true" ma:displayName="MediaServiceAutoKeyPoints" ma:hidden="true" ma:internalName="MediaServiceAutoKeyPoints" ma:readOnly="true">
-      <xsd:simpleType>
-        <xsd:restriction base="dms:Note"/>
-      </xsd:simpleType>
-    </xsd:element>
-    <xsd:element name="MediaServiceKeyPoints" ma:index="15" nillable="true" ma:displayName="KeyPoints" ma:internalName="MediaServiceKeyPoints" ma:readOnly="true">
-      <xsd:simpleType>
-        <xsd:restriction base="dms:Note">
-          <xsd:maxLength value="255"/>
-        </xsd:restriction>
-      </xsd:simpleType>
-    </xsd:element>
-    <xsd:element name="MediaServiceAutoTags" ma:index="18" nillable="true" ma:displayName="Tags" ma:internalName="MediaServiceAutoTags" ma:readOnly="true">
-      <xsd:simpleType>
-        <xsd:restriction base="dms:Text"/>
-      </xsd:simpleType>
-    </xsd:element>
-    <xsd:element name="MediaServiceGenerationTime" ma:index="19" nillable="true" ma:displayName="MediaServiceGenerationTime" ma:hidden="true" ma:internalName="MediaServiceGenerationTime" ma:readOnly="true">
-      <xsd:simpleType>
-        <xsd:restriction base="dms:Text"/>
-      </xsd:simpleType>
-    </xsd:element>
-    <xsd:element name="MediaServiceEventHashCode" ma:index="20" nillable="true" ma:displayName="MediaServiceEventHashCode" ma:hidden="true" ma:internalName="MediaServiceEventHashCode" ma:readOnly="true">
-      <xsd:simpleType>
-        <xsd:restriction base="dms:Text"/>
-      </xsd:simpleType>
-    </xsd:element>
-    <xsd:element name="MediaServiceOCR" ma:index="21" nillable="true" ma:displayName="Extracted Text" ma:internalName="MediaServiceOCR" ma:readOnly="true">
-      <xsd:simpleType>
-        <xsd:restriction base="dms:Note">
-          <xsd:maxLength value="255"/>
-        </xsd:restriction>
-      </xsd:simpleType>
-    </xsd:element>
-    <xsd:element name="MediaServiceDateTaken" ma:index="22" nillable="true" ma:displayName="MediaServiceDateTaken" ma:hidden="true" ma:internalName="MediaServiceDateTaken" ma:readOnly="true">
-      <xsd:simpleType>
-        <xsd:restriction base="dms:Text"/>
-      </xsd:simpleType>
-    </xsd:element>
-    <xsd:element name="MediaServiceLocation" ma:index="23" nillable="true" ma:displayName="Location" ma:internalName="MediaServiceLocation" ma:readOnly="true">
-      <xsd:simpleType>
-        <xsd:restriction base="dms:Text"/>
-      </xsd:simpleType>
-    </xsd:element>
-    <xsd:element name="MediaLengthInSeconds" ma:index="24" nillable="true" ma:displayName="Length (seconds)" ma:internalName="MediaLengthInSeconds" ma:readOnly="true">
-      <xsd:simpleType>
-        <xsd:restriction base="dms:Unknown"/>
-      </xsd:simpleType>
-    </xsd:element>
-  </xsd:schema>
-  <xsd:schema xmlns:xsd="http://www.w3.org/2001/XMLSchema" xmlns:xs="http://www.w3.org/2001/XMLSchema" xmlns:dms="http://schemas.microsoft.com/office/2006/documentManagement/types" xmlns:pc="http://schemas.microsoft.com/office/infopath/2007/PartnerControls" targetNamespace="bb3c07eb-4c64-43dd-8525-972bf519a64c" elementFormDefault="qualified">
-    <xsd:import namespace="http://schemas.microsoft.com/office/2006/documentManagement/types"/>
-    <xsd:import namespace="http://schemas.microsoft.com/office/infopath/2007/PartnerControls"/>
-    <xsd:element name="SharedWithUsers" ma:index="16" nillable="true" ma:displayName="Shared With" ma:internalName="SharedWithUsers" ma:readOnly="true">
+    <xsd:element name="SharedWithUsers" ma:index="15" nillable="true" ma:displayName="Shared With" ma:SearchPeopleOnly="false" ma:SharePointGroup="0" ma:internalName="SharedWithUsers" ma:readOnly="true" ma:showField="ImnName">
       <xsd:complexType>
         <xsd:complexContent>
           <xsd:extension base="dms:UserMulti">
@@ -10346,12 +10266,82 @@
         </xsd:complexContent>
       </xsd:complexType>
     </xsd:element>
-    <xsd:element name="SharedWithDetails" ma:index="17" nillable="true" ma:displayName="Shared With Details" ma:internalName="SharedWithDetails" ma:readOnly="true">
+    <xsd:element name="SharedWithDetails" ma:index="16" nillable="true" ma:displayName="Shared With Details" ma:internalName="SharedWithDetails" ma:readOnly="true">
       <xsd:simpleType>
         <xsd:restriction base="dms:Note">
           <xsd:maxLength value="255"/>
         </xsd:restriction>
       </xsd:simpleType>
+    </xsd:element>
+  </xsd:schema>
+  <xsd:schema xmlns:xsd="http://www.w3.org/2001/XMLSchema" xmlns:xs="http://www.w3.org/2001/XMLSchema" xmlns:dms="http://schemas.microsoft.com/office/2006/documentManagement/types" xmlns:pc="http://schemas.microsoft.com/office/infopath/2007/PartnerControls" targetNamespace="9d7a9f5c-26b8-4c9e-9ff0-8ebffaf912dd" elementFormDefault="qualified">
+    <xsd:import namespace="http://schemas.microsoft.com/office/2006/documentManagement/types"/>
+    <xsd:import namespace="http://schemas.microsoft.com/office/infopath/2007/PartnerControls"/>
+    <xsd:element name="MediaServiceMetadata" ma:index="9" nillable="true" ma:displayName="MediaServiceMetadata" ma:hidden="true" ma:internalName="MediaServiceMetadata" ma:readOnly="true">
+      <xsd:simpleType>
+        <xsd:restriction base="dms:Note"/>
+      </xsd:simpleType>
+    </xsd:element>
+    <xsd:element name="MediaServiceFastMetadata" ma:index="10" nillable="true" ma:displayName="MediaServiceFastMetadata" ma:hidden="true" ma:internalName="MediaServiceFastMetadata" ma:readOnly="true">
+      <xsd:simpleType>
+        <xsd:restriction base="dms:Note"/>
+      </xsd:simpleType>
+    </xsd:element>
+    <xsd:element name="MediaServiceAutoTags" ma:index="11" nillable="true" ma:displayName="Tags" ma:internalName="MediaServiceAutoTags" ma:readOnly="true">
+      <xsd:simpleType>
+        <xsd:restriction base="dms:Text"/>
+      </xsd:simpleType>
+    </xsd:element>
+    <xsd:element name="MediaServiceOCR" ma:index="12" nillable="true" ma:displayName="Extracted Text" ma:internalName="MediaServiceOCR" ma:readOnly="true">
+      <xsd:simpleType>
+        <xsd:restriction base="dms:Note">
+          <xsd:maxLength value="255"/>
+        </xsd:restriction>
+      </xsd:simpleType>
+    </xsd:element>
+    <xsd:element name="MediaServiceGenerationTime" ma:index="13" nillable="true" ma:displayName="MediaServiceGenerationTime" ma:hidden="true" ma:internalName="MediaServiceGenerationTime" ma:readOnly="true">
+      <xsd:simpleType>
+        <xsd:restriction base="dms:Text"/>
+      </xsd:simpleType>
+    </xsd:element>
+    <xsd:element name="MediaServiceEventHashCode" ma:index="14" nillable="true" ma:displayName="MediaServiceEventHashCode" ma:hidden="true" ma:internalName="MediaServiceEventHashCode" ma:readOnly="true">
+      <xsd:simpleType>
+        <xsd:restriction base="dms:Text"/>
+      </xsd:simpleType>
+    </xsd:element>
+    <xsd:element name="MediaServiceAutoKeyPoints" ma:index="17" nillable="true" ma:displayName="MediaServiceAutoKeyPoints" ma:hidden="true" ma:internalName="MediaServiceAutoKeyPoints" ma:readOnly="true">
+      <xsd:simpleType>
+        <xsd:restriction base="dms:Note"/>
+      </xsd:simpleType>
+    </xsd:element>
+    <xsd:element name="MediaServiceKeyPoints" ma:index="18" nillable="true" ma:displayName="KeyPoints" ma:internalName="MediaServiceKeyPoints" ma:readOnly="true">
+      <xsd:simpleType>
+        <xsd:restriction base="dms:Note">
+          <xsd:maxLength value="255"/>
+        </xsd:restriction>
+      </xsd:simpleType>
+    </xsd:element>
+    <xsd:element name="MediaServiceDateTaken" ma:index="19" nillable="true" ma:displayName="MediaServiceDateTaken" ma:hidden="true" ma:internalName="MediaServiceDateTaken" ma:readOnly="true">
+      <xsd:simpleType>
+        <xsd:restriction base="dms:Text"/>
+      </xsd:simpleType>
+    </xsd:element>
+    <xsd:element name="MediaServiceLocation" ma:index="22" nillable="true" ma:displayName="Location" ma:internalName="MediaServiceLocation" ma:readOnly="true">
+      <xsd:simpleType>
+        <xsd:restriction base="dms:Text"/>
+      </xsd:simpleType>
+    </xsd:element>
+    <xsd:element name="MediaLengthInSeconds" ma:index="23" nillable="true" ma:displayName="MediaLengthInSeconds" ma:hidden="true" ma:internalName="MediaLengthInSeconds" ma:readOnly="true">
+      <xsd:simpleType>
+        <xsd:restriction base="dms:Unknown"/>
+      </xsd:simpleType>
+    </xsd:element>
+    <xsd:element name="lcf76f155ced4ddcb4097134ff3c332f" ma:index="25" nillable="true" ma:taxonomy="true" ma:internalName="lcf76f155ced4ddcb4097134ff3c332f" ma:taxonomyFieldName="MediaServiceImageTags" ma:displayName="Image Tags" ma:readOnly="false" ma:fieldId="{5cf76f15-5ced-4ddc-b409-7134ff3c332f}" ma:taxonomyMulti="true" ma:sspId="9f302db3-da21-42b3-bdf2-187d2253b329" ma:termSetId="09814cd3-568e-fe90-9814-8d621ff8fb84" ma:anchorId="fba54fb3-c3e1-fe81-a776-ca4b69148c4d" ma:open="true" ma:isKeyword="false">
+      <xsd:complexType>
+        <xsd:sequence>
+          <xsd:element ref="pc:Terms" minOccurs="0" maxOccurs="1"/>
+        </xsd:sequence>
+      </xsd:complexType>
     </xsd:element>
   </xsd:schema>
   <xsd:schema xmlns="http://schemas.openxmlformats.org/package/2006/metadata/core-properties" xmlns:xsd="http://www.w3.org/2001/XMLSchema" xmlns:xsi="http://www.w3.org/2001/XMLSchema-instance" xmlns:dc="http://purl.org/dc/elements/1.1/" xmlns:dcterms="http://purl.org/dc/terms/" xmlns:odoc="http://schemas.microsoft.com/internal/obd" targetNamespace="http://schemas.openxmlformats.org/package/2006/metadata/core-properties" elementFormDefault="qualified" attributeFormDefault="unqualified" blockDefault="#all">
@@ -10363,7 +10353,7 @@
         <xsd:element ref="dc:creator" minOccurs="0" maxOccurs="1"/>
         <xsd:element ref="dcterms:created" minOccurs="0" maxOccurs="1"/>
         <xsd:element ref="dc:identifier" minOccurs="0" maxOccurs="1"/>
-        <xsd:element name="contentType" minOccurs="0" maxOccurs="1" type="xsd:string" ma:index="0" ma:displayName="Content Type"/>
+        <xsd:element name="contentType" minOccurs="0" maxOccurs="1" type="xsd:string" ma:index="20" ma:displayName="Content Type"/>
         <xsd:element ref="dc:title" minOccurs="0" maxOccurs="1" ma:index="4" ma:displayName="Title"/>
         <xsd:element ref="dc:subject" minOccurs="0" maxOccurs="1"/>
         <xsd:element ref="dc:description" minOccurs="0" maxOccurs="1"/>
@@ -10488,21 +10478,5 @@
 </file>
 
 <file path=customXml/itemProps5.xml><?xml version="1.0" encoding="utf-8"?>
-<ds:datastoreItem xmlns:ds="http://schemas.openxmlformats.org/officeDocument/2006/customXml" ds:itemID="{B52A846C-1054-4FE8-99A3-B99813FF93BB}">
-  <ds:schemaRefs>
-    <ds:schemaRef ds:uri="http://schemas.microsoft.com/office/2006/metadata/contentType"/>
-    <ds:schemaRef ds:uri="http://schemas.microsoft.com/office/2006/metadata/properties/metaAttributes"/>
-    <ds:schemaRef ds:uri="http://www.w3.org/2001/XMLSchema"/>
-    <ds:schemaRef ds:uri="http://schemas.microsoft.com/office/2006/metadata/properties"/>
-    <ds:schemaRef ds:uri="87037488-ec5d-4aba-84c2-9b1d22638e8e"/>
-    <ds:schemaRef ds:uri="881ec2bf-fefd-497e-a01e-9f2507614273"/>
-    <ds:schemaRef ds:uri="bb3c07eb-4c64-43dd-8525-972bf519a64c"/>
-    <ds:schemaRef ds:uri="http://schemas.microsoft.com/office/2006/documentManagement/types"/>
-    <ds:schemaRef ds:uri="http://schemas.microsoft.com/office/infopath/2007/PartnerControls"/>
-    <ds:schemaRef ds:uri="http://schemas.openxmlformats.org/package/2006/metadata/core-properties"/>
-    <ds:schemaRef ds:uri="http://purl.org/dc/elements/1.1/"/>
-    <ds:schemaRef ds:uri="http://purl.org/dc/terms/"/>
-    <ds:schemaRef ds:uri="http://schemas.microsoft.com/internal/obd"/>
-  </ds:schemaRefs>
-</ds:datastoreItem>
+<ds:datastoreItem xmlns:ds="http://schemas.openxmlformats.org/officeDocument/2006/customXml" ds:itemID="{54EEC58B-E446-45EF-9FB2-31AA7709B3D0}"/>
 </file>
</xml_diff>